<commit_message>
Bayes Input for white and red Added
DAGtrue
DAGtraining
</commit_message>
<xml_diff>
--- a/Report_May11_9am.docx
+++ b/Report_May11_9am.docx
@@ -858,14 +858,7 @@
           <w:sz w:val="28"/>
           <w:szCs w:val="28"/>
         </w:rPr>
-        <w:t xml:space="preserve">The data utilized for this analysis was </w:t>
-      </w:r>
-      <w:r>
-        <w:rPr>
-          <w:sz w:val="28"/>
-          <w:szCs w:val="28"/>
-        </w:rPr>
-        <w:t xml:space="preserve">provided by </w:t>
+        <w:t xml:space="preserve">The data utilized for this analysis was provided by </w:t>
       </w:r>
       <w:r>
         <w:rPr>
@@ -899,14 +892,7 @@
           <w:sz w:val="28"/>
           <w:szCs w:val="28"/>
         </w:rPr>
-        <w:t>winequality-red.csv</w:t>
-      </w:r>
-      <w:r>
-        <w:rPr>
-          <w:sz w:val="28"/>
-          <w:szCs w:val="28"/>
-        </w:rPr>
-        <w:t xml:space="preserve">: </w:t>
+        <w:t xml:space="preserve">winequality-red.csv: </w:t>
       </w:r>
       <w:r>
         <w:rPr>
@@ -1078,6 +1064,7 @@
       </w:pPr>
       <w:r>
         <w:rPr>
+          <w:noProof/>
           <w:sz w:val="28"/>
           <w:szCs w:val="28"/>
         </w:rPr>
@@ -1151,6 +1138,7 @@
       </w:pPr>
       <w:r>
         <w:rPr>
+          <w:noProof/>
           <w:sz w:val="28"/>
           <w:szCs w:val="28"/>
         </w:rPr>
@@ -1487,16 +1475,7 @@
           <w:sz w:val="28"/>
           <w:szCs w:val="28"/>
         </w:rPr>
-        <w:t>-learn</w:t>
-      </w:r>
-      <w:r>
-        <w:rPr>
-          <w:b/>
-          <w:bCs/>
-          <w:sz w:val="28"/>
-          <w:szCs w:val="28"/>
-        </w:rPr>
-        <w:t xml:space="preserve">: </w:t>
+        <w:t xml:space="preserve">-learn: </w:t>
       </w:r>
       <w:proofErr w:type="spellStart"/>
       <w:r>
@@ -1711,16 +1690,7 @@
           <w:sz w:val="28"/>
           <w:szCs w:val="28"/>
         </w:rPr>
-        <w:t>D</w:t>
-      </w:r>
-      <w:r>
-        <w:rPr>
-          <w:b/>
-          <w:bCs/>
-          <w:sz w:val="28"/>
-          <w:szCs w:val="28"/>
-        </w:rPr>
-        <w:t>plyr</w:t>
+        <w:t>Dplyr</w:t>
       </w:r>
       <w:proofErr w:type="spellEnd"/>
       <w:r>
@@ -1942,6 +1912,7 @@
       </w:pPr>
       <w:r>
         <w:rPr>
+          <w:noProof/>
           <w:sz w:val="28"/>
           <w:szCs w:val="28"/>
         </w:rPr>
@@ -2060,6 +2031,7 @@
       </w:pPr>
       <w:r>
         <w:rPr>
+          <w:noProof/>
           <w:sz w:val="28"/>
           <w:szCs w:val="28"/>
         </w:rPr>
@@ -2497,58 +2469,6 @@
           <w:szCs w:val="28"/>
         </w:rPr>
       </w:pPr>
-      <w:r>
-        <w:rPr>
-          <w:rFonts w:ascii="Arial" w:hAnsi="Arial" w:cs="Arial"/>
-          <w:noProof/>
-          <w:color w:val="333333"/>
-          <w:sz w:val="21"/>
-          <w:szCs w:val="21"/>
-          <w:shd w:val="clear" w:color="auto" w:fill="FFFFFF"/>
-        </w:rPr>
-        <w:lastRenderedPageBreak/>
-        <w:drawing>
-          <wp:inline distT="0" distB="0" distL="0" distR="0" wp14:anchorId="1A190795" wp14:editId="555A899A">
-            <wp:extent cx="5727700" cy="1588983"/>
-            <wp:effectExtent l="0" t="0" r="0" b="0"/>
-            <wp:docPr id="6" name="Picture 6" descr="A screen shot of a keyboard&#10;&#10;Description automatically generated"/>
-            <wp:cNvGraphicFramePr>
-              <a:graphicFrameLocks xmlns:a="http://schemas.openxmlformats.org/drawingml/2006/main" noChangeAspect="1"/>
-            </wp:cNvGraphicFramePr>
-            <a:graphic xmlns:a="http://schemas.openxmlformats.org/drawingml/2006/main">
-              <a:graphicData uri="http://schemas.openxmlformats.org/drawingml/2006/picture">
-                <pic:pic xmlns:pic="http://schemas.openxmlformats.org/drawingml/2006/picture">
-                  <pic:nvPicPr>
-                    <pic:cNvPr id="2" name="summary-red.png"/>
-                    <pic:cNvPicPr/>
-                  </pic:nvPicPr>
-                  <pic:blipFill>
-                    <a:blip r:embed="rId15">
-                      <a:extLst>
-                        <a:ext uri="{28A0092B-C50C-407E-A947-70E740481C1C}">
-                          <a14:useLocalDpi xmlns:a14="http://schemas.microsoft.com/office/drawing/2010/main" val="0"/>
-                        </a:ext>
-                      </a:extLst>
-                    </a:blip>
-                    <a:stretch>
-                      <a:fillRect/>
-                    </a:stretch>
-                  </pic:blipFill>
-                  <pic:spPr>
-                    <a:xfrm>
-                      <a:off x="0" y="0"/>
-                      <a:ext cx="5727700" cy="1588983"/>
-                    </a:xfrm>
-                    <a:prstGeom prst="rect">
-                      <a:avLst/>
-                    </a:prstGeom>
-                  </pic:spPr>
-                </pic:pic>
-              </a:graphicData>
-            </a:graphic>
-          </wp:inline>
-        </w:drawing>
-      </w:r>
     </w:p>
     <w:p>
       <w:pPr>
@@ -2574,6 +2494,7 @@
           <w:sz w:val="28"/>
           <w:szCs w:val="28"/>
         </w:rPr>
+        <w:lastRenderedPageBreak/>
         <w:t>Quality is the feature that we are predicting, Frequency distribution of quality in the dataset:</w:t>
       </w:r>
     </w:p>
@@ -2815,7 +2736,6 @@
           <w:szCs w:val="21"/>
           <w:shd w:val="clear" w:color="auto" w:fill="FFFFFF"/>
         </w:rPr>
-        <w:lastRenderedPageBreak/>
         <w:drawing>
           <wp:inline distT="0" distB="0" distL="0" distR="0" wp14:anchorId="423D53B0" wp14:editId="45C052D7">
             <wp:extent cx="5731510" cy="1356995"/>
@@ -2905,9 +2825,11 @@
       </w:pPr>
       <w:r>
         <w:rPr>
-          <w:sz w:val="28"/>
-          <w:szCs w:val="28"/>
-        </w:rPr>
+          <w:noProof/>
+          <w:sz w:val="28"/>
+          <w:szCs w:val="28"/>
+        </w:rPr>
+        <w:lastRenderedPageBreak/>
         <w:drawing>
           <wp:inline distT="0" distB="0" distL="0" distR="0" wp14:anchorId="7E36DC04" wp14:editId="19A38476">
             <wp:extent cx="4427604" cy="464860"/>
@@ -2968,6 +2890,7 @@
       </w:pPr>
       <w:r>
         <w:rPr>
+          <w:noProof/>
           <w:sz w:val="28"/>
           <w:szCs w:val="28"/>
         </w:rPr>
@@ -3554,6 +3477,1117 @@
           <w:szCs w:val="28"/>
         </w:rPr>
       </w:pPr>
+    </w:p>
+    <w:p>
+      <w:pPr>
+        <w:pStyle w:val="ListParagraph"/>
+        <w:ind w:left="360"/>
+        <w:rPr>
+          <w:sz w:val="28"/>
+          <w:szCs w:val="28"/>
+        </w:rPr>
+      </w:pPr>
+    </w:p>
+    <w:p>
+      <w:pPr>
+        <w:pStyle w:val="ListParagraph"/>
+        <w:ind w:left="360"/>
+        <w:rPr>
+          <w:sz w:val="28"/>
+          <w:szCs w:val="28"/>
+        </w:rPr>
+      </w:pPr>
+    </w:p>
+    <w:p>
+      <w:pPr>
+        <w:pStyle w:val="ListParagraph"/>
+        <w:ind w:left="360"/>
+        <w:rPr>
+          <w:sz w:val="28"/>
+          <w:szCs w:val="28"/>
+        </w:rPr>
+      </w:pPr>
+      <w:r>
+        <w:rPr>
+          <w:sz w:val="28"/>
+          <w:szCs w:val="28"/>
+        </w:rPr>
+        <w:t>____________________ Inference-based evaluation _____________________</w:t>
+      </w:r>
+    </w:p>
+    <w:p>
+      <w:pPr>
+        <w:pStyle w:val="ListParagraph"/>
+        <w:ind w:left="360"/>
+        <w:rPr>
+          <w:sz w:val="28"/>
+          <w:szCs w:val="28"/>
+        </w:rPr>
+      </w:pPr>
+      <w:r>
+        <w:rPr>
+          <w:sz w:val="28"/>
+          <w:szCs w:val="28"/>
+        </w:rPr>
+        <w:t>BIC/MDL score -152523.756</w:t>
+      </w:r>
+    </w:p>
+    <w:p>
+      <w:pPr>
+        <w:pStyle w:val="ListParagraph"/>
+        <w:ind w:left="360"/>
+        <w:rPr>
+          <w:sz w:val="28"/>
+          <w:szCs w:val="28"/>
+        </w:rPr>
+      </w:pPr>
+      <w:r>
+        <w:rPr>
+          <w:sz w:val="28"/>
+          <w:szCs w:val="28"/>
+        </w:rPr>
+        <w:t># of free parameters 27270</w:t>
+      </w:r>
+    </w:p>
+    <w:p>
+      <w:pPr>
+        <w:pStyle w:val="ListParagraph"/>
+        <w:ind w:left="360"/>
+        <w:rPr>
+          <w:sz w:val="28"/>
+          <w:szCs w:val="28"/>
+        </w:rPr>
+      </w:pPr>
+    </w:p>
+    <w:p>
+      <w:pPr>
+        <w:pStyle w:val="ListParagraph"/>
+        <w:ind w:left="360"/>
+        <w:rPr>
+          <w:sz w:val="28"/>
+          <w:szCs w:val="28"/>
+        </w:rPr>
+      </w:pPr>
+      <w:r>
+        <w:rPr>
+          <w:sz w:val="28"/>
+          <w:szCs w:val="28"/>
+        </w:rPr>
+        <w:t>#############################################################</w:t>
+      </w:r>
+    </w:p>
+    <w:p>
+      <w:pPr>
+        <w:pStyle w:val="ListParagraph"/>
+        <w:ind w:left="360"/>
+        <w:rPr>
+          <w:sz w:val="28"/>
+          <w:szCs w:val="28"/>
+        </w:rPr>
+      </w:pPr>
+      <w:r>
+        <w:rPr>
+          <w:sz w:val="28"/>
+          <w:szCs w:val="28"/>
+        </w:rPr>
+        <w:t>#############################################################</w:t>
+      </w:r>
+    </w:p>
+    <w:p>
+      <w:pPr>
+        <w:pStyle w:val="ListParagraph"/>
+        <w:ind w:left="360"/>
+        <w:rPr>
+          <w:sz w:val="28"/>
+          <w:szCs w:val="28"/>
+        </w:rPr>
+      </w:pPr>
+      <w:r>
+        <w:rPr>
+          <w:sz w:val="28"/>
+          <w:szCs w:val="28"/>
+        </w:rPr>
+        <w:t>#############################################################</w:t>
+      </w:r>
+    </w:p>
+    <w:p>
+      <w:pPr>
+        <w:pStyle w:val="ListParagraph"/>
+        <w:ind w:left="360"/>
+        <w:rPr>
+          <w:sz w:val="28"/>
+          <w:szCs w:val="28"/>
+        </w:rPr>
+      </w:pPr>
+    </w:p>
+    <w:p>
+      <w:pPr>
+        <w:pStyle w:val="ListParagraph"/>
+        <w:ind w:left="360"/>
+        <w:rPr>
+          <w:sz w:val="28"/>
+          <w:szCs w:val="28"/>
+        </w:rPr>
+      </w:pPr>
+      <w:r>
+        <w:rPr>
+          <w:sz w:val="28"/>
+          <w:szCs w:val="28"/>
+        </w:rPr>
+        <w:t>run:</w:t>
+      </w:r>
+    </w:p>
+    <w:p>
+      <w:pPr>
+        <w:pStyle w:val="ListParagraph"/>
+        <w:ind w:left="360"/>
+        <w:rPr>
+          <w:sz w:val="28"/>
+          <w:szCs w:val="28"/>
+        </w:rPr>
+      </w:pPr>
+      <w:r>
+        <w:rPr>
+          <w:sz w:val="28"/>
+          <w:szCs w:val="28"/>
+        </w:rPr>
+        <w:t>________________________ Training data info ________________________</w:t>
+      </w:r>
+    </w:p>
+    <w:p>
+      <w:pPr>
+        <w:pStyle w:val="ListParagraph"/>
+        <w:ind w:left="360"/>
+        <w:rPr>
+          <w:sz w:val="28"/>
+          <w:szCs w:val="28"/>
+        </w:rPr>
+      </w:pPr>
+      <w:r>
+        <w:rPr>
+          <w:sz w:val="28"/>
+          <w:szCs w:val="28"/>
+        </w:rPr>
+        <w:t>Variables: 11</w:t>
+      </w:r>
+    </w:p>
+    <w:p>
+      <w:pPr>
+        <w:pStyle w:val="ListParagraph"/>
+        <w:ind w:left="360"/>
+        <w:rPr>
+          <w:sz w:val="28"/>
+          <w:szCs w:val="28"/>
+        </w:rPr>
+      </w:pPr>
+      <w:r>
+        <w:rPr>
+          <w:sz w:val="28"/>
+          <w:szCs w:val="28"/>
+        </w:rPr>
+        <w:t>Sample size: 1449</w:t>
+      </w:r>
+    </w:p>
+    <w:p>
+      <w:pPr>
+        <w:pStyle w:val="ListParagraph"/>
+        <w:ind w:left="360"/>
+        <w:rPr>
+          <w:sz w:val="28"/>
+          <w:szCs w:val="28"/>
+        </w:rPr>
+      </w:pPr>
+      <w:r>
+        <w:rPr>
+          <w:sz w:val="28"/>
+          <w:szCs w:val="28"/>
+        </w:rPr>
+        <w:t>___________________ Knowledge-based constraints ____________________</w:t>
+      </w:r>
+    </w:p>
+    <w:p>
+      <w:pPr>
+        <w:pStyle w:val="ListParagraph"/>
+        <w:ind w:left="360"/>
+        <w:rPr>
+          <w:sz w:val="28"/>
+          <w:szCs w:val="28"/>
+        </w:rPr>
+      </w:pPr>
+      <w:r>
+        <w:rPr>
+          <w:sz w:val="28"/>
+          <w:szCs w:val="28"/>
+        </w:rPr>
+        <w:t>Temporal constraints specified: 0</w:t>
+      </w:r>
+    </w:p>
+    <w:p>
+      <w:pPr>
+        <w:pStyle w:val="ListParagraph"/>
+        <w:ind w:left="360"/>
+        <w:rPr>
+          <w:sz w:val="28"/>
+          <w:szCs w:val="28"/>
+        </w:rPr>
+      </w:pPr>
+      <w:r>
+        <w:rPr>
+          <w:sz w:val="28"/>
+          <w:szCs w:val="28"/>
+        </w:rPr>
+        <w:t>Directed constraints specified: 0</w:t>
+      </w:r>
+    </w:p>
+    <w:p>
+      <w:pPr>
+        <w:pStyle w:val="ListParagraph"/>
+        <w:ind w:left="360"/>
+        <w:rPr>
+          <w:sz w:val="28"/>
+          <w:szCs w:val="28"/>
+        </w:rPr>
+      </w:pPr>
+      <w:r>
+        <w:rPr>
+          <w:sz w:val="28"/>
+          <w:szCs w:val="28"/>
+        </w:rPr>
+        <w:t>_______________________ Structure learning _________________________</w:t>
+      </w:r>
+    </w:p>
+    <w:p>
+      <w:pPr>
+        <w:pStyle w:val="ListParagraph"/>
+        <w:ind w:left="360"/>
+        <w:rPr>
+          <w:sz w:val="28"/>
+          <w:szCs w:val="28"/>
+        </w:rPr>
+      </w:pPr>
+      <w:r>
+        <w:rPr>
+          <w:sz w:val="28"/>
+          <w:szCs w:val="28"/>
+        </w:rPr>
+        <w:t xml:space="preserve">Running </w:t>
+      </w:r>
+      <w:proofErr w:type="spellStart"/>
+      <w:r>
+        <w:rPr>
+          <w:sz w:val="28"/>
+          <w:szCs w:val="28"/>
+        </w:rPr>
+        <w:t>SaiyanH</w:t>
+      </w:r>
+      <w:proofErr w:type="spellEnd"/>
+      <w:r>
+        <w:rPr>
+          <w:sz w:val="28"/>
+          <w:szCs w:val="28"/>
+        </w:rPr>
+        <w:t xml:space="preserve"> with settings:</w:t>
+      </w:r>
+    </w:p>
+    <w:p>
+      <w:pPr>
+        <w:pStyle w:val="ListParagraph"/>
+        <w:ind w:left="360"/>
+        <w:rPr>
+          <w:sz w:val="28"/>
+          <w:szCs w:val="28"/>
+        </w:rPr>
+      </w:pPr>
+      <w:r>
+        <w:rPr>
+          <w:sz w:val="28"/>
+          <w:szCs w:val="28"/>
+        </w:rPr>
+        <w:t xml:space="preserve">    a) Associational score: </w:t>
+      </w:r>
+      <w:proofErr w:type="spellStart"/>
+      <w:r>
+        <w:rPr>
+          <w:sz w:val="28"/>
+          <w:szCs w:val="28"/>
+        </w:rPr>
+        <w:t>MeanMax</w:t>
+      </w:r>
+      <w:proofErr w:type="spellEnd"/>
+      <w:r>
+        <w:rPr>
+          <w:sz w:val="28"/>
+          <w:szCs w:val="28"/>
+        </w:rPr>
+        <w:t xml:space="preserve"> [Absolute]</w:t>
+      </w:r>
+    </w:p>
+    <w:p>
+      <w:pPr>
+        <w:pStyle w:val="ListParagraph"/>
+        <w:ind w:left="360"/>
+        <w:rPr>
+          <w:sz w:val="28"/>
+          <w:szCs w:val="28"/>
+        </w:rPr>
+      </w:pPr>
+      <w:r>
+        <w:rPr>
+          <w:sz w:val="28"/>
+          <w:szCs w:val="28"/>
+        </w:rPr>
+        <w:t xml:space="preserve">    b) Conditional independence pruning: true</w:t>
+      </w:r>
+    </w:p>
+    <w:p>
+      <w:pPr>
+        <w:pStyle w:val="ListParagraph"/>
+        <w:ind w:left="360"/>
+        <w:rPr>
+          <w:sz w:val="28"/>
+          <w:szCs w:val="28"/>
+        </w:rPr>
+      </w:pPr>
+      <w:r>
+        <w:rPr>
+          <w:sz w:val="28"/>
+          <w:szCs w:val="28"/>
+        </w:rPr>
+        <w:t xml:space="preserve">    c) Faithfulness condition pruning: true</w:t>
+      </w:r>
+    </w:p>
+    <w:p>
+      <w:pPr>
+        <w:pStyle w:val="ListParagraph"/>
+        <w:ind w:left="360"/>
+        <w:rPr>
+          <w:sz w:val="28"/>
+          <w:szCs w:val="28"/>
+        </w:rPr>
+      </w:pPr>
+      <w:r>
+        <w:rPr>
+          <w:sz w:val="28"/>
+          <w:szCs w:val="28"/>
+        </w:rPr>
+        <w:t xml:space="preserve">    d) TABU search max escape attempts: V(V-1)</w:t>
+      </w:r>
+    </w:p>
+    <w:p>
+      <w:pPr>
+        <w:pStyle w:val="ListParagraph"/>
+        <w:ind w:left="360"/>
+        <w:rPr>
+          <w:sz w:val="28"/>
+          <w:szCs w:val="28"/>
+        </w:rPr>
+      </w:pPr>
+      <w:r>
+        <w:rPr>
+          <w:sz w:val="28"/>
+          <w:szCs w:val="28"/>
+        </w:rPr>
+        <w:t>Entering Phase 1 [EMST graph]...</w:t>
+      </w:r>
+    </w:p>
+    <w:p>
+      <w:pPr>
+        <w:pStyle w:val="ListParagraph"/>
+        <w:ind w:left="360"/>
+        <w:rPr>
+          <w:sz w:val="28"/>
+          <w:szCs w:val="28"/>
+        </w:rPr>
+      </w:pPr>
+      <w:r>
+        <w:rPr>
+          <w:sz w:val="28"/>
+          <w:szCs w:val="28"/>
+        </w:rPr>
+        <w:t>marginalDep.csv saved.</w:t>
+      </w:r>
+    </w:p>
+    <w:p>
+      <w:pPr>
+        <w:pStyle w:val="ListParagraph"/>
+        <w:ind w:left="360"/>
+        <w:rPr>
+          <w:sz w:val="28"/>
+          <w:szCs w:val="28"/>
+        </w:rPr>
+      </w:pPr>
+      <w:r>
+        <w:rPr>
+          <w:sz w:val="28"/>
+          <w:szCs w:val="28"/>
+        </w:rPr>
+        <w:t>Phase 1 completed.</w:t>
+      </w:r>
+    </w:p>
+    <w:p>
+      <w:pPr>
+        <w:pStyle w:val="ListParagraph"/>
+        <w:ind w:left="360"/>
+        <w:rPr>
+          <w:sz w:val="28"/>
+          <w:szCs w:val="28"/>
+        </w:rPr>
+      </w:pPr>
+      <w:r>
+        <w:rPr>
+          <w:sz w:val="28"/>
+          <w:szCs w:val="28"/>
+        </w:rPr>
+        <w:t>Entering Phase 2 [constraint-based learning]...</w:t>
+      </w:r>
+    </w:p>
+    <w:p>
+      <w:pPr>
+        <w:pStyle w:val="ListParagraph"/>
+        <w:ind w:left="360"/>
+        <w:rPr>
+          <w:sz w:val="28"/>
+          <w:szCs w:val="28"/>
+        </w:rPr>
+      </w:pPr>
+      <w:r>
+        <w:rPr>
+          <w:sz w:val="28"/>
+          <w:szCs w:val="28"/>
+        </w:rPr>
+        <w:t>conditionalDep.csv saved.</w:t>
+      </w:r>
+    </w:p>
+    <w:p>
+      <w:pPr>
+        <w:pStyle w:val="ListParagraph"/>
+        <w:ind w:left="360"/>
+        <w:rPr>
+          <w:sz w:val="28"/>
+          <w:szCs w:val="28"/>
+        </w:rPr>
+      </w:pPr>
+      <w:r>
+        <w:rPr>
+          <w:sz w:val="28"/>
+          <w:szCs w:val="28"/>
+        </w:rPr>
+        <w:t>conditionalIndep.csv saved.</w:t>
+      </w:r>
+    </w:p>
+    <w:p>
+      <w:pPr>
+        <w:pStyle w:val="ListParagraph"/>
+        <w:ind w:left="360"/>
+        <w:rPr>
+          <w:sz w:val="28"/>
+          <w:szCs w:val="28"/>
+        </w:rPr>
+      </w:pPr>
+      <w:r>
+        <w:rPr>
+          <w:sz w:val="28"/>
+          <w:szCs w:val="28"/>
+        </w:rPr>
+        <w:t>conditionalInsignificance.csv saved.</w:t>
+      </w:r>
+    </w:p>
+    <w:p>
+      <w:pPr>
+        <w:pStyle w:val="ListParagraph"/>
+        <w:ind w:left="360"/>
+        <w:rPr>
+          <w:sz w:val="28"/>
+          <w:szCs w:val="28"/>
+        </w:rPr>
+      </w:pPr>
+      <w:r>
+        <w:rPr>
+          <w:sz w:val="28"/>
+          <w:szCs w:val="28"/>
+        </w:rPr>
+        <w:t>Phase 2 completed.</w:t>
+      </w:r>
+    </w:p>
+    <w:p>
+      <w:pPr>
+        <w:pStyle w:val="ListParagraph"/>
+        <w:ind w:left="360"/>
+        <w:rPr>
+          <w:sz w:val="28"/>
+          <w:szCs w:val="28"/>
+        </w:rPr>
+      </w:pPr>
+      <w:r>
+        <w:rPr>
+          <w:sz w:val="28"/>
+          <w:szCs w:val="28"/>
+        </w:rPr>
+        <w:t>Entering Phase 3 [score-based learning]...</w:t>
+      </w:r>
+    </w:p>
+    <w:p>
+      <w:pPr>
+        <w:pStyle w:val="ListParagraph"/>
+        <w:ind w:left="360"/>
+        <w:rPr>
+          <w:sz w:val="28"/>
+          <w:szCs w:val="28"/>
+        </w:rPr>
+      </w:pPr>
+      <w:r>
+        <w:rPr>
+          <w:sz w:val="28"/>
+          <w:szCs w:val="28"/>
+        </w:rPr>
+        <w:lastRenderedPageBreak/>
+        <w:t xml:space="preserve">fixedacidity-&gt;volatileacidity[label="0.078"];fixedacidity-&gt;residualsugar[label="0.072"];fixedacidity-&gt;chlorides[label="0.078"];fixedacidity-&gt;density[label="0.217"];fixedacidity-&gt;pH[label="0.234"];fixedacidity-&gt;sulphates[label="0.074"];fixedacidity-&gt;alcohol[label="0.073"];volatileacidity-&gt;sulphates[label="0.112"];volatileacidity-&gt;alcohol[label="0.072"];citricacid-&gt;fixedacidity[label="0.230"];citricacid-&gt;volatileacidity[label="0.144"];citricacid-&gt;residualsugar[label="0.055"];citricacid-&gt;pH[label="0.161"];citricacid-&gt;sulphates[label="0.103"];citricacid-&gt;alcohol[label="0.072"];freesulfurdioxide-&gt;citricacid[label="0.077"];freesulfurdioxide-&gt;totalsulfurdioxide[label="0.275"];totalsulfurdioxide-&gt;citricacid[label="0.080"];density-&gt;residualsugar[label="0.137"];density-&gt;chlorides[label="0.140"];pH-&gt;chlorides[label="0.086"];alcohol-&gt;density[label="0.170"];graph[fontname=Arial, </w:t>
+      </w:r>
+      <w:proofErr w:type="spellStart"/>
+      <w:r>
+        <w:rPr>
+          <w:sz w:val="28"/>
+          <w:szCs w:val="28"/>
+        </w:rPr>
+        <w:t>fontsize</w:t>
+      </w:r>
+      <w:proofErr w:type="spellEnd"/>
+      <w:r>
+        <w:rPr>
+          <w:sz w:val="28"/>
+          <w:szCs w:val="28"/>
+        </w:rPr>
+        <w:t xml:space="preserve"> = 10,  label="SaiyanH_Phase_3 graph (final). \</w:t>
+      </w:r>
+      <w:proofErr w:type="spellStart"/>
+      <w:r>
+        <w:rPr>
+          <w:sz w:val="28"/>
+          <w:szCs w:val="28"/>
+        </w:rPr>
+        <w:t>lTotal</w:t>
+      </w:r>
+      <w:proofErr w:type="spellEnd"/>
+      <w:r>
+        <w:rPr>
+          <w:sz w:val="28"/>
+          <w:szCs w:val="28"/>
+        </w:rPr>
+        <w:t xml:space="preserve"> arcs: 22 \l"]</w:t>
+      </w:r>
+    </w:p>
+    <w:p>
+      <w:pPr>
+        <w:pStyle w:val="ListParagraph"/>
+        <w:ind w:left="360"/>
+        <w:rPr>
+          <w:sz w:val="28"/>
+          <w:szCs w:val="28"/>
+        </w:rPr>
+      </w:pPr>
+      <w:r>
+        <w:rPr>
+          <w:sz w:val="28"/>
+          <w:szCs w:val="28"/>
+        </w:rPr>
+        <w:t>Phase 3 completed.</w:t>
+      </w:r>
+    </w:p>
+    <w:p>
+      <w:pPr>
+        <w:pStyle w:val="ListParagraph"/>
+        <w:ind w:left="360"/>
+        <w:rPr>
+          <w:sz w:val="28"/>
+          <w:szCs w:val="28"/>
+        </w:rPr>
+      </w:pPr>
+      <w:r>
+        <w:rPr>
+          <w:sz w:val="28"/>
+          <w:szCs w:val="28"/>
+        </w:rPr>
+        <w:t>Arcs randomised during phase 2 constraint-based learning: 0</w:t>
+      </w:r>
+    </w:p>
+    <w:p>
+      <w:pPr>
+        <w:pStyle w:val="ListParagraph"/>
+        <w:ind w:left="360"/>
+        <w:rPr>
+          <w:sz w:val="28"/>
+          <w:szCs w:val="28"/>
+        </w:rPr>
+      </w:pPr>
+      <w:r>
+        <w:rPr>
+          <w:sz w:val="28"/>
+          <w:szCs w:val="28"/>
+        </w:rPr>
+        <w:t>Structure learning elapsed time: 0 seconds total (Phase 1 = 0 secs, Phase 2 = 0 secs).</w:t>
+      </w:r>
+    </w:p>
+    <w:p>
+      <w:pPr>
+        <w:pStyle w:val="ListParagraph"/>
+        <w:ind w:left="360"/>
+        <w:rPr>
+          <w:sz w:val="28"/>
+          <w:szCs w:val="28"/>
+        </w:rPr>
+      </w:pPr>
+      <w:r>
+        <w:rPr>
+          <w:sz w:val="28"/>
+          <w:szCs w:val="28"/>
+        </w:rPr>
+        <w:t>____________________________ Evaluation _____________________________</w:t>
+      </w:r>
+    </w:p>
+    <w:p>
+      <w:pPr>
+        <w:pStyle w:val="ListParagraph"/>
+        <w:ind w:left="360"/>
+        <w:rPr>
+          <w:sz w:val="28"/>
+          <w:szCs w:val="28"/>
+        </w:rPr>
+      </w:pPr>
+      <w:r>
+        <w:rPr>
+          <w:sz w:val="28"/>
+          <w:szCs w:val="28"/>
+        </w:rPr>
+        <w:t>Nodes: 11</w:t>
+      </w:r>
+    </w:p>
+    <w:p>
+      <w:pPr>
+        <w:pStyle w:val="ListParagraph"/>
+        <w:ind w:left="360"/>
+        <w:rPr>
+          <w:sz w:val="28"/>
+          <w:szCs w:val="28"/>
+        </w:rPr>
+      </w:pPr>
+      <w:r>
+        <w:rPr>
+          <w:sz w:val="28"/>
+          <w:szCs w:val="28"/>
+        </w:rPr>
+        <w:t>Sample size: 1449</w:t>
+      </w:r>
+    </w:p>
+    <w:p>
+      <w:pPr>
+        <w:pStyle w:val="ListParagraph"/>
+        <w:ind w:left="360"/>
+        <w:rPr>
+          <w:sz w:val="28"/>
+          <w:szCs w:val="28"/>
+        </w:rPr>
+      </w:pPr>
+      <w:proofErr w:type="spellStart"/>
+      <w:r>
+        <w:rPr>
+          <w:sz w:val="28"/>
+          <w:szCs w:val="28"/>
+        </w:rPr>
+        <w:t>TrueDAG</w:t>
+      </w:r>
+      <w:proofErr w:type="spellEnd"/>
+      <w:r>
+        <w:rPr>
+          <w:sz w:val="28"/>
+          <w:szCs w:val="28"/>
+        </w:rPr>
+        <w:t xml:space="preserve"> arcs: 60</w:t>
+      </w:r>
+    </w:p>
+    <w:p>
+      <w:pPr>
+        <w:pStyle w:val="ListParagraph"/>
+        <w:ind w:left="360"/>
+        <w:rPr>
+          <w:sz w:val="28"/>
+          <w:szCs w:val="28"/>
+        </w:rPr>
+      </w:pPr>
+      <w:proofErr w:type="spellStart"/>
+      <w:r>
+        <w:rPr>
+          <w:sz w:val="28"/>
+          <w:szCs w:val="28"/>
+        </w:rPr>
+        <w:t>TrueDAG</w:t>
+      </w:r>
+      <w:proofErr w:type="spellEnd"/>
+      <w:r>
+        <w:rPr>
+          <w:sz w:val="28"/>
+          <w:szCs w:val="28"/>
+        </w:rPr>
+        <w:t xml:space="preserve"> independencies: -5</w:t>
+      </w:r>
+    </w:p>
+    <w:p>
+      <w:pPr>
+        <w:pStyle w:val="ListParagraph"/>
+        <w:ind w:left="360"/>
+        <w:rPr>
+          <w:sz w:val="28"/>
+          <w:szCs w:val="28"/>
+        </w:rPr>
+      </w:pPr>
+      <w:proofErr w:type="spellStart"/>
+      <w:r>
+        <w:rPr>
+          <w:sz w:val="28"/>
+          <w:szCs w:val="28"/>
+        </w:rPr>
+        <w:t>LearnedDAG</w:t>
+      </w:r>
+      <w:proofErr w:type="spellEnd"/>
+      <w:r>
+        <w:rPr>
+          <w:sz w:val="28"/>
+          <w:szCs w:val="28"/>
+        </w:rPr>
+        <w:t xml:space="preserve"> arcs: 22</w:t>
+      </w:r>
+    </w:p>
+    <w:p>
+      <w:pPr>
+        <w:pStyle w:val="ListParagraph"/>
+        <w:ind w:left="360"/>
+        <w:rPr>
+          <w:sz w:val="28"/>
+          <w:szCs w:val="28"/>
+        </w:rPr>
+      </w:pPr>
+      <w:proofErr w:type="spellStart"/>
+      <w:r>
+        <w:rPr>
+          <w:sz w:val="28"/>
+          <w:szCs w:val="28"/>
+        </w:rPr>
+        <w:t>LearnedDAG</w:t>
+      </w:r>
+      <w:proofErr w:type="spellEnd"/>
+      <w:r>
+        <w:rPr>
+          <w:sz w:val="28"/>
+          <w:szCs w:val="28"/>
+        </w:rPr>
+        <w:t xml:space="preserve"> independencies: 33</w:t>
+      </w:r>
+    </w:p>
+    <w:p>
+      <w:pPr>
+        <w:pStyle w:val="ListParagraph"/>
+        <w:ind w:left="360"/>
+        <w:rPr>
+          <w:sz w:val="28"/>
+          <w:szCs w:val="28"/>
+        </w:rPr>
+      </w:pPr>
+      <w:r>
+        <w:rPr>
+          <w:sz w:val="28"/>
+          <w:szCs w:val="28"/>
+        </w:rPr>
+        <w:t>______________________ Confusion matrix stats _______________________</w:t>
+      </w:r>
+    </w:p>
+    <w:p>
+      <w:pPr>
+        <w:pStyle w:val="ListParagraph"/>
+        <w:ind w:left="360"/>
+        <w:rPr>
+          <w:sz w:val="28"/>
+          <w:szCs w:val="28"/>
+        </w:rPr>
+      </w:pPr>
+      <w:r>
+        <w:rPr>
+          <w:sz w:val="28"/>
+          <w:szCs w:val="28"/>
+        </w:rPr>
+        <w:t>Arcs discovered (TP): 12.0</w:t>
+      </w:r>
+    </w:p>
+    <w:p>
+      <w:pPr>
+        <w:pStyle w:val="ListParagraph"/>
+        <w:ind w:left="360"/>
+        <w:rPr>
+          <w:sz w:val="28"/>
+          <w:szCs w:val="28"/>
+        </w:rPr>
+      </w:pPr>
+      <w:r>
+        <w:rPr>
+          <w:sz w:val="28"/>
+          <w:szCs w:val="28"/>
+        </w:rPr>
+        <w:t>Partial arcs discovered (TP*0.5): 8.0</w:t>
+      </w:r>
+    </w:p>
+    <w:p>
+      <w:pPr>
+        <w:pStyle w:val="ListParagraph"/>
+        <w:ind w:left="360"/>
+        <w:rPr>
+          <w:sz w:val="28"/>
+          <w:szCs w:val="28"/>
+        </w:rPr>
+      </w:pPr>
+      <w:r>
+        <w:rPr>
+          <w:sz w:val="28"/>
+          <w:szCs w:val="28"/>
+        </w:rPr>
+        <w:t>False dependencies discovered (FP): 2.0</w:t>
+      </w:r>
+    </w:p>
+    <w:p>
+      <w:pPr>
+        <w:pStyle w:val="ListParagraph"/>
+        <w:ind w:left="360"/>
+        <w:rPr>
+          <w:sz w:val="28"/>
+          <w:szCs w:val="28"/>
+        </w:rPr>
+      </w:pPr>
+      <w:r>
+        <w:rPr>
+          <w:sz w:val="28"/>
+          <w:szCs w:val="28"/>
+        </w:rPr>
+        <w:t>Independencies discovered (TN): -7.0</w:t>
+      </w:r>
+    </w:p>
+    <w:p>
+      <w:pPr>
+        <w:pStyle w:val="ListParagraph"/>
+        <w:ind w:left="360"/>
+        <w:rPr>
+          <w:sz w:val="28"/>
+          <w:szCs w:val="28"/>
+        </w:rPr>
+      </w:pPr>
+      <w:r>
+        <w:rPr>
+          <w:sz w:val="28"/>
+          <w:szCs w:val="28"/>
+        </w:rPr>
+        <w:t>Dependencies not discovered (FN): 44.0. [NOTE: # of edges missed is 40.0]</w:t>
+      </w:r>
+    </w:p>
+    <w:p>
+      <w:pPr>
+        <w:pStyle w:val="ListParagraph"/>
+        <w:ind w:left="360"/>
+        <w:rPr>
+          <w:sz w:val="28"/>
+          <w:szCs w:val="28"/>
+        </w:rPr>
+      </w:pPr>
+      <w:r>
+        <w:rPr>
+          <w:sz w:val="28"/>
+          <w:szCs w:val="28"/>
+        </w:rPr>
+        <w:t>_____________ Stats from metrics and scoring functions ______________</w:t>
+      </w:r>
+    </w:p>
+    <w:p>
+      <w:pPr>
+        <w:pStyle w:val="ListParagraph"/>
+        <w:ind w:left="360"/>
+        <w:rPr>
+          <w:sz w:val="28"/>
+          <w:szCs w:val="28"/>
+        </w:rPr>
+      </w:pPr>
+      <w:r>
+        <w:rPr>
+          <w:sz w:val="28"/>
+          <w:szCs w:val="28"/>
+        </w:rPr>
+        <w:t>Precision score: 0.727</w:t>
+      </w:r>
+    </w:p>
+    <w:p>
+      <w:pPr>
+        <w:pStyle w:val="ListParagraph"/>
+        <w:ind w:left="360"/>
+        <w:rPr>
+          <w:sz w:val="28"/>
+          <w:szCs w:val="28"/>
+        </w:rPr>
+      </w:pPr>
+      <w:r>
+        <w:rPr>
+          <w:sz w:val="28"/>
+          <w:szCs w:val="28"/>
+        </w:rPr>
+        <w:t>Recall score: 0.267</w:t>
+      </w:r>
+    </w:p>
+    <w:p>
+      <w:pPr>
+        <w:pStyle w:val="ListParagraph"/>
+        <w:ind w:left="360"/>
+        <w:rPr>
+          <w:sz w:val="28"/>
+          <w:szCs w:val="28"/>
+        </w:rPr>
+      </w:pPr>
+      <w:r>
+        <w:rPr>
+          <w:sz w:val="28"/>
+          <w:szCs w:val="28"/>
+        </w:rPr>
+        <w:t>F1 score: 0.390</w:t>
+      </w:r>
+    </w:p>
+    <w:p>
+      <w:pPr>
+        <w:pStyle w:val="ListParagraph"/>
+        <w:ind w:left="360"/>
+        <w:rPr>
+          <w:sz w:val="28"/>
+          <w:szCs w:val="28"/>
+        </w:rPr>
+      </w:pPr>
+      <w:r>
+        <w:rPr>
+          <w:sz w:val="28"/>
+          <w:szCs w:val="28"/>
+        </w:rPr>
+        <w:t>SHD score: 46.000</w:t>
+      </w:r>
+    </w:p>
+    <w:p>
+      <w:pPr>
+        <w:pStyle w:val="ListParagraph"/>
+        <w:ind w:left="360"/>
+        <w:rPr>
+          <w:sz w:val="28"/>
+          <w:szCs w:val="28"/>
+        </w:rPr>
+      </w:pPr>
+      <w:r>
+        <w:rPr>
+          <w:sz w:val="28"/>
+          <w:szCs w:val="28"/>
+        </w:rPr>
+        <w:t>DDM score: -0.500</w:t>
+      </w:r>
+    </w:p>
+    <w:p>
+      <w:pPr>
+        <w:pStyle w:val="ListParagraph"/>
+        <w:ind w:left="360"/>
+        <w:rPr>
+          <w:sz w:val="28"/>
+          <w:szCs w:val="28"/>
+        </w:rPr>
+      </w:pPr>
+      <w:r>
+        <w:rPr>
+          <w:sz w:val="28"/>
+          <w:szCs w:val="28"/>
+        </w:rPr>
+        <w:lastRenderedPageBreak/>
+        <w:t>BSF score: 0.667</w:t>
+      </w:r>
+    </w:p>
+    <w:p>
+      <w:pPr>
+        <w:pStyle w:val="ListParagraph"/>
+        <w:ind w:left="360"/>
+        <w:rPr>
+          <w:sz w:val="28"/>
+          <w:szCs w:val="28"/>
+        </w:rPr>
+      </w:pPr>
+      <w:r>
+        <w:rPr>
+          <w:sz w:val="28"/>
+          <w:szCs w:val="28"/>
+        </w:rPr>
+        <w:t># of independent graphical fragments: 1</w:t>
+      </w:r>
+    </w:p>
+    <w:p>
+      <w:pPr>
+        <w:pStyle w:val="ListParagraph"/>
+        <w:ind w:left="360"/>
+        <w:rPr>
+          <w:sz w:val="28"/>
+          <w:szCs w:val="28"/>
+        </w:rPr>
+      </w:pPr>
+      <w:r>
+        <w:rPr>
+          <w:sz w:val="28"/>
+          <w:szCs w:val="28"/>
+        </w:rPr>
+        <w:t>____________________ Inference-based evaluation _____________________</w:t>
+      </w:r>
+    </w:p>
+    <w:p>
+      <w:pPr>
+        <w:pStyle w:val="ListParagraph"/>
+        <w:ind w:left="360"/>
+        <w:rPr>
+          <w:sz w:val="28"/>
+          <w:szCs w:val="28"/>
+        </w:rPr>
+      </w:pPr>
+      <w:r>
+        <w:rPr>
+          <w:sz w:val="28"/>
+          <w:szCs w:val="28"/>
+        </w:rPr>
+        <w:t>BIC/MDL score -20630.979</w:t>
+      </w:r>
+    </w:p>
+    <w:p>
+      <w:pPr>
+        <w:pStyle w:val="ListParagraph"/>
+        <w:ind w:left="360"/>
+        <w:rPr>
+          <w:sz w:val="28"/>
+          <w:szCs w:val="28"/>
+        </w:rPr>
+      </w:pPr>
+      <w:r>
+        <w:rPr>
+          <w:sz w:val="28"/>
+          <w:szCs w:val="28"/>
+        </w:rPr>
+        <w:t># of free parameters 302</w:t>
+      </w:r>
+    </w:p>
+    <w:p>
+      <w:pPr>
+        <w:pStyle w:val="ListParagraph"/>
+        <w:ind w:left="360"/>
+        <w:rPr>
+          <w:sz w:val="28"/>
+          <w:szCs w:val="28"/>
+        </w:rPr>
+      </w:pPr>
+      <w:r>
+        <w:rPr>
+          <w:sz w:val="28"/>
+          <w:szCs w:val="28"/>
+        </w:rPr>
+        <w:t>BUILD SUCCESSFUL (total time: 32 seconds)</w:t>
+      </w:r>
     </w:p>
     <w:sectPr>
       <w:pgSz w:w="11900" w:h="16840"/>

</xml_diff>